<commit_message>
added meeting notes, and lit review with discovery, range, tilt metrics
</commit_message>
<xml_diff>
--- a/James/Literature review Summary.docx
+++ b/James/Literature review Summary.docx
@@ -15,38 +15,89 @@
         <w:tblLook w:val="04A0" w:firstRow="1" w:lastRow="0" w:firstColumn="1" w:lastColumn="0" w:noHBand="0" w:noVBand="1"/>
       </w:tblPr>
       <w:tblGrid>
+        <w:gridCol w:w="1348"/>
+        <w:gridCol w:w="3057"/>
+        <w:gridCol w:w="2970"/>
         <w:gridCol w:w="1975"/>
-        <w:gridCol w:w="3510"/>
-        <w:gridCol w:w="3865"/>
       </w:tblGrid>
       <w:tr>
         <w:tc>
           <w:tcPr>
+            <w:tcW w:w="1348" w:type="dxa"/>
+          </w:tcPr>
+          <w:p>
+            <w:pPr>
+              <w:rPr>
+                <w:sz w:val="18"/>
+                <w:szCs w:val="16"/>
+              </w:rPr>
+            </w:pPr>
+            <w:r>
+              <w:rPr>
+                <w:sz w:val="18"/>
+                <w:szCs w:val="16"/>
+              </w:rPr>
+              <w:t>Found groups:</w:t>
+            </w:r>
+          </w:p>
+        </w:tc>
+        <w:tc>
+          <w:tcPr>
+            <w:tcW w:w="3057" w:type="dxa"/>
+          </w:tcPr>
+          <w:p>
+            <w:pPr>
+              <w:rPr>
+                <w:sz w:val="18"/>
+                <w:szCs w:val="16"/>
+              </w:rPr>
+            </w:pPr>
+            <w:r>
+              <w:rPr>
+                <w:sz w:val="18"/>
+                <w:szCs w:val="16"/>
+              </w:rPr>
+              <w:t>Described as:</w:t>
+            </w:r>
+          </w:p>
+        </w:tc>
+        <w:tc>
+          <w:tcPr>
+            <w:tcW w:w="2970" w:type="dxa"/>
+          </w:tcPr>
+          <w:p>
+            <w:pPr>
+              <w:rPr>
+                <w:sz w:val="18"/>
+                <w:szCs w:val="16"/>
+              </w:rPr>
+            </w:pPr>
+            <w:r>
+              <w:rPr>
+                <w:sz w:val="18"/>
+                <w:szCs w:val="16"/>
+              </w:rPr>
+              <w:t>Possible indicators in our dataset</w:t>
+            </w:r>
+          </w:p>
+        </w:tc>
+        <w:tc>
+          <w:tcPr>
             <w:tcW w:w="1975" w:type="dxa"/>
           </w:tcPr>
           <w:p>
-            <w:r>
-              <w:t>Found groups:</w:t>
-            </w:r>
-          </w:p>
-        </w:tc>
-        <w:tc>
-          <w:tcPr>
-            <w:tcW w:w="3510" w:type="dxa"/>
-          </w:tcPr>
-          <w:p>
-            <w:r>
-              <w:t>Described as:</w:t>
-            </w:r>
-          </w:p>
-        </w:tc>
-        <w:tc>
-          <w:tcPr>
-            <w:tcW w:w="3865" w:type="dxa"/>
-          </w:tcPr>
-          <w:p>
-            <w:r>
-              <w:t>Possible indicators in our dataset</w:t>
+            <w:pPr>
+              <w:rPr>
+                <w:sz w:val="18"/>
+                <w:szCs w:val="16"/>
+              </w:rPr>
+            </w:pPr>
+            <w:r>
+              <w:rPr>
+                <w:sz w:val="18"/>
+                <w:szCs w:val="16"/>
+              </w:rPr>
+              <w:t>Discovery / diversity Tilt score</w:t>
             </w:r>
           </w:p>
         </w:tc>
@@ -54,34 +105,81 @@
       <w:tr>
         <w:tc>
           <w:tcPr>
+            <w:tcW w:w="1348" w:type="dxa"/>
+          </w:tcPr>
+          <w:p>
+            <w:pPr>
+              <w:rPr>
+                <w:sz w:val="18"/>
+                <w:szCs w:val="16"/>
+              </w:rPr>
+            </w:pPr>
+            <w:r>
+              <w:rPr>
+                <w:sz w:val="18"/>
+                <w:szCs w:val="16"/>
+              </w:rPr>
+              <w:t>Active Curator</w:t>
+            </w:r>
+          </w:p>
+        </w:tc>
+        <w:tc>
+          <w:tcPr>
+            <w:tcW w:w="3057" w:type="dxa"/>
+          </w:tcPr>
+          <w:p>
+            <w:pPr>
+              <w:rPr>
+                <w:sz w:val="18"/>
+                <w:szCs w:val="16"/>
+              </w:rPr>
+            </w:pPr>
+            <w:r>
+              <w:rPr>
+                <w:sz w:val="18"/>
+                <w:szCs w:val="16"/>
+              </w:rPr>
+              <w:t>Regularly curates and listens.</w:t>
+            </w:r>
+          </w:p>
+        </w:tc>
+        <w:tc>
+          <w:tcPr>
+            <w:tcW w:w="2970" w:type="dxa"/>
+          </w:tcPr>
+          <w:p>
+            <w:pPr>
+              <w:rPr>
+                <w:sz w:val="18"/>
+                <w:szCs w:val="16"/>
+              </w:rPr>
+            </w:pPr>
+            <w:r>
+              <w:rPr>
+                <w:sz w:val="18"/>
+                <w:szCs w:val="16"/>
+              </w:rPr>
+              <w:t>Measure total usage (days &amp; number minutes)</w:t>
+            </w:r>
+          </w:p>
+        </w:tc>
+        <w:tc>
+          <w:tcPr>
             <w:tcW w:w="1975" w:type="dxa"/>
           </w:tcPr>
           <w:p>
-            <w:r>
-              <w:t>Active Curator</w:t>
-            </w:r>
-          </w:p>
-        </w:tc>
-        <w:tc>
-          <w:tcPr>
-            <w:tcW w:w="3510" w:type="dxa"/>
-          </w:tcPr>
-          <w:p>
-            <w:r>
-              <w:t>Regularly</w:t>
-            </w:r>
-            <w:r>
-              <w:t xml:space="preserve"> curates and listens.</w:t>
-            </w:r>
-          </w:p>
-        </w:tc>
-        <w:tc>
-          <w:tcPr>
-            <w:tcW w:w="3865" w:type="dxa"/>
-          </w:tcPr>
-          <w:p>
-            <w:r>
-              <w:t>Measure total usage (days &amp; number minutes)</w:t>
+            <w:pPr>
+              <w:rPr>
+                <w:sz w:val="18"/>
+                <w:szCs w:val="16"/>
+              </w:rPr>
+            </w:pPr>
+            <w:r>
+              <w:rPr>
+                <w:sz w:val="18"/>
+                <w:szCs w:val="16"/>
+              </w:rPr>
+              <w:t>HHH</w:t>
             </w:r>
           </w:p>
         </w:tc>
@@ -89,31 +187,81 @@
       <w:tr>
         <w:tc>
           <w:tcPr>
+            <w:tcW w:w="1348" w:type="dxa"/>
+          </w:tcPr>
+          <w:p>
+            <w:pPr>
+              <w:rPr>
+                <w:sz w:val="18"/>
+                <w:szCs w:val="16"/>
+              </w:rPr>
+            </w:pPr>
+            <w:r>
+              <w:rPr>
+                <w:sz w:val="18"/>
+                <w:szCs w:val="16"/>
+              </w:rPr>
+              <w:t>Addict</w:t>
+            </w:r>
+          </w:p>
+        </w:tc>
+        <w:tc>
+          <w:tcPr>
+            <w:tcW w:w="3057" w:type="dxa"/>
+          </w:tcPr>
+          <w:p>
+            <w:pPr>
+              <w:rPr>
+                <w:sz w:val="18"/>
+                <w:szCs w:val="16"/>
+              </w:rPr>
+            </w:pPr>
+            <w:r>
+              <w:rPr>
+                <w:sz w:val="18"/>
+                <w:szCs w:val="16"/>
+              </w:rPr>
+              <w:t>Lots of time searching, few songs multiple times</w:t>
+            </w:r>
+          </w:p>
+        </w:tc>
+        <w:tc>
+          <w:tcPr>
+            <w:tcW w:w="2970" w:type="dxa"/>
+          </w:tcPr>
+          <w:p>
+            <w:pPr>
+              <w:rPr>
+                <w:sz w:val="18"/>
+                <w:szCs w:val="16"/>
+              </w:rPr>
+            </w:pPr>
+            <w:r>
+              <w:rPr>
+                <w:sz w:val="18"/>
+                <w:szCs w:val="16"/>
+              </w:rPr>
+              <w:t>Low unique songs, high listening time.</w:t>
+            </w:r>
+          </w:p>
+        </w:tc>
+        <w:tc>
+          <w:tcPr>
             <w:tcW w:w="1975" w:type="dxa"/>
           </w:tcPr>
           <w:p>
-            <w:r>
-              <w:t>Addict</w:t>
-            </w:r>
-          </w:p>
-        </w:tc>
-        <w:tc>
-          <w:tcPr>
-            <w:tcW w:w="3510" w:type="dxa"/>
-          </w:tcPr>
-          <w:p>
-            <w:r>
-              <w:t>Lots of time searching, few songs multiple times</w:t>
-            </w:r>
-          </w:p>
-        </w:tc>
-        <w:tc>
-          <w:tcPr>
-            <w:tcW w:w="3865" w:type="dxa"/>
-          </w:tcPr>
-          <w:p>
-            <w:r>
-              <w:t>Low unique songs, high listening time.</w:t>
+            <w:pPr>
+              <w:rPr>
+                <w:sz w:val="18"/>
+                <w:szCs w:val="16"/>
+              </w:rPr>
+            </w:pPr>
+            <w:r>
+              <w:rPr>
+                <w:sz w:val="18"/>
+                <w:szCs w:val="16"/>
+              </w:rPr>
+              <w:t>LLH</w:t>
             </w:r>
           </w:p>
         </w:tc>
@@ -121,31 +269,81 @@
       <w:tr>
         <w:tc>
           <w:tcPr>
+            <w:tcW w:w="1348" w:type="dxa"/>
+          </w:tcPr>
+          <w:p>
+            <w:pPr>
+              <w:rPr>
+                <w:sz w:val="18"/>
+                <w:szCs w:val="16"/>
+              </w:rPr>
+            </w:pPr>
+            <w:r>
+              <w:rPr>
+                <w:sz w:val="18"/>
+                <w:szCs w:val="16"/>
+              </w:rPr>
+              <w:t>Guided Listener</w:t>
+            </w:r>
+          </w:p>
+        </w:tc>
+        <w:tc>
+          <w:tcPr>
+            <w:tcW w:w="3057" w:type="dxa"/>
+          </w:tcPr>
+          <w:p>
+            <w:pPr>
+              <w:rPr>
+                <w:sz w:val="18"/>
+                <w:szCs w:val="16"/>
+              </w:rPr>
+            </w:pPr>
+            <w:r>
+              <w:rPr>
+                <w:sz w:val="18"/>
+                <w:szCs w:val="16"/>
+              </w:rPr>
+              <w:t>Uses new songs to generate leads, chooses to engage algorithm</w:t>
+            </w:r>
+          </w:p>
+        </w:tc>
+        <w:tc>
+          <w:tcPr>
+            <w:tcW w:w="2970" w:type="dxa"/>
+          </w:tcPr>
+          <w:p>
+            <w:pPr>
+              <w:rPr>
+                <w:sz w:val="18"/>
+                <w:szCs w:val="16"/>
+              </w:rPr>
+            </w:pPr>
+            <w:r>
+              <w:rPr>
+                <w:sz w:val="18"/>
+                <w:szCs w:val="16"/>
+              </w:rPr>
+              <w:t>Change in intervention rate (might be difficult to find)</w:t>
+            </w:r>
+          </w:p>
+        </w:tc>
+        <w:tc>
+          <w:tcPr>
             <w:tcW w:w="1975" w:type="dxa"/>
           </w:tcPr>
           <w:p>
-            <w:r>
-              <w:t>Guided Listener</w:t>
-            </w:r>
-          </w:p>
-        </w:tc>
-        <w:tc>
-          <w:tcPr>
-            <w:tcW w:w="3510" w:type="dxa"/>
-          </w:tcPr>
-          <w:p>
-            <w:r>
-              <w:t>Uses new songs to generate leads, chooses to engage algorithm</w:t>
-            </w:r>
-          </w:p>
-        </w:tc>
-        <w:tc>
-          <w:tcPr>
-            <w:tcW w:w="3865" w:type="dxa"/>
-          </w:tcPr>
-          <w:p>
-            <w:r>
-              <w:t>Change in intervention rate (might be difficult to find)</w:t>
+            <w:pPr>
+              <w:rPr>
+                <w:sz w:val="18"/>
+                <w:szCs w:val="16"/>
+              </w:rPr>
+            </w:pPr>
+            <w:r>
+              <w:rPr>
+                <w:sz w:val="18"/>
+                <w:szCs w:val="16"/>
+              </w:rPr>
+              <w:t>LHL</w:t>
             </w:r>
           </w:p>
         </w:tc>
@@ -153,31 +351,81 @@
       <w:tr>
         <w:tc>
           <w:tcPr>
+            <w:tcW w:w="1348" w:type="dxa"/>
+          </w:tcPr>
+          <w:p>
+            <w:pPr>
+              <w:rPr>
+                <w:sz w:val="18"/>
+                <w:szCs w:val="16"/>
+              </w:rPr>
+            </w:pPr>
+            <w:r>
+              <w:rPr>
+                <w:sz w:val="18"/>
+                <w:szCs w:val="16"/>
+              </w:rPr>
+              <w:t>Music Epicurean</w:t>
+            </w:r>
+          </w:p>
+        </w:tc>
+        <w:tc>
+          <w:tcPr>
+            <w:tcW w:w="3057" w:type="dxa"/>
+          </w:tcPr>
+          <w:p>
+            <w:pPr>
+              <w:rPr>
+                <w:sz w:val="18"/>
+                <w:szCs w:val="16"/>
+              </w:rPr>
+            </w:pPr>
+            <w:r>
+              <w:rPr>
+                <w:sz w:val="18"/>
+                <w:szCs w:val="16"/>
+              </w:rPr>
+              <w:t xml:space="preserve">Listens to whole album, searches for specific songs. </w:t>
+            </w:r>
+          </w:p>
+        </w:tc>
+        <w:tc>
+          <w:tcPr>
+            <w:tcW w:w="2970" w:type="dxa"/>
+          </w:tcPr>
+          <w:p>
+            <w:pPr>
+              <w:rPr>
+                <w:sz w:val="18"/>
+                <w:szCs w:val="16"/>
+              </w:rPr>
+            </w:pPr>
+            <w:r>
+              <w:rPr>
+                <w:sz w:val="18"/>
+                <w:szCs w:val="16"/>
+              </w:rPr>
+              <w:t>NA</w:t>
+            </w:r>
+          </w:p>
+        </w:tc>
+        <w:tc>
+          <w:tcPr>
             <w:tcW w:w="1975" w:type="dxa"/>
           </w:tcPr>
           <w:p>
-            <w:r>
-              <w:t>Music Epicurean</w:t>
-            </w:r>
-          </w:p>
-        </w:tc>
-        <w:tc>
-          <w:tcPr>
-            <w:tcW w:w="3510" w:type="dxa"/>
-          </w:tcPr>
-          <w:p>
-            <w:r>
-              <w:t xml:space="preserve">Listens to whole album, searches for specific songs. </w:t>
-            </w:r>
-          </w:p>
-        </w:tc>
-        <w:tc>
-          <w:tcPr>
-            <w:tcW w:w="3865" w:type="dxa"/>
-          </w:tcPr>
-          <w:p>
-            <w:r>
-              <w:t>NA</w:t>
+            <w:pPr>
+              <w:rPr>
+                <w:sz w:val="18"/>
+                <w:szCs w:val="16"/>
+              </w:rPr>
+            </w:pPr>
+            <w:r>
+              <w:rPr>
+                <w:sz w:val="18"/>
+                <w:szCs w:val="16"/>
+              </w:rPr>
+              <w:t>HLH</w:t>
             </w:r>
           </w:p>
         </w:tc>
@@ -185,31 +433,81 @@
       <w:tr>
         <w:tc>
           <w:tcPr>
+            <w:tcW w:w="1348" w:type="dxa"/>
+          </w:tcPr>
+          <w:p>
+            <w:pPr>
+              <w:rPr>
+                <w:sz w:val="18"/>
+                <w:szCs w:val="16"/>
+              </w:rPr>
+            </w:pPr>
+            <w:r>
+              <w:rPr>
+                <w:sz w:val="18"/>
+                <w:szCs w:val="16"/>
+              </w:rPr>
+              <w:t>Music Recluse</w:t>
+            </w:r>
+          </w:p>
+        </w:tc>
+        <w:tc>
+          <w:tcPr>
+            <w:tcW w:w="3057" w:type="dxa"/>
+          </w:tcPr>
+          <w:p>
+            <w:pPr>
+              <w:rPr>
+                <w:sz w:val="18"/>
+                <w:szCs w:val="16"/>
+              </w:rPr>
+            </w:pPr>
+            <w:r>
+              <w:rPr>
+                <w:sz w:val="18"/>
+                <w:szCs w:val="16"/>
+              </w:rPr>
+              <w:t>Little interaction on platform.</w:t>
+            </w:r>
+          </w:p>
+        </w:tc>
+        <w:tc>
+          <w:tcPr>
+            <w:tcW w:w="2970" w:type="dxa"/>
+          </w:tcPr>
+          <w:p>
+            <w:pPr>
+              <w:rPr>
+                <w:sz w:val="18"/>
+                <w:szCs w:val="16"/>
+              </w:rPr>
+            </w:pPr>
+            <w:r>
+              <w:rPr>
+                <w:sz w:val="18"/>
+                <w:szCs w:val="16"/>
+              </w:rPr>
+              <w:t>NA</w:t>
+            </w:r>
+          </w:p>
+        </w:tc>
+        <w:tc>
+          <w:tcPr>
             <w:tcW w:w="1975" w:type="dxa"/>
           </w:tcPr>
           <w:p>
-            <w:r>
-              <w:t>Music Recluse</w:t>
-            </w:r>
-          </w:p>
-        </w:tc>
-        <w:tc>
-          <w:tcPr>
-            <w:tcW w:w="3510" w:type="dxa"/>
-          </w:tcPr>
-          <w:p>
-            <w:r>
-              <w:t>Little interaction on platform.</w:t>
-            </w:r>
-          </w:p>
-        </w:tc>
-        <w:tc>
-          <w:tcPr>
-            <w:tcW w:w="3865" w:type="dxa"/>
-          </w:tcPr>
-          <w:p>
-            <w:r>
-              <w:t>NA</w:t>
+            <w:pPr>
+              <w:rPr>
+                <w:sz w:val="18"/>
+                <w:szCs w:val="16"/>
+              </w:rPr>
+            </w:pPr>
+            <w:r>
+              <w:rPr>
+                <w:sz w:val="18"/>
+                <w:szCs w:val="16"/>
+              </w:rPr>
+              <w:t>HLL</w:t>
             </w:r>
           </w:p>
         </w:tc>
@@ -217,34 +515,81 @@
       <w:tr>
         <w:tc>
           <w:tcPr>
+            <w:tcW w:w="1348" w:type="dxa"/>
+          </w:tcPr>
+          <w:p>
+            <w:pPr>
+              <w:rPr>
+                <w:sz w:val="18"/>
+                <w:szCs w:val="16"/>
+              </w:rPr>
+            </w:pPr>
+            <w:r>
+              <w:rPr>
+                <w:sz w:val="18"/>
+                <w:szCs w:val="16"/>
+              </w:rPr>
+              <w:t>Non-Believer</w:t>
+            </w:r>
+          </w:p>
+        </w:tc>
+        <w:tc>
+          <w:tcPr>
+            <w:tcW w:w="3057" w:type="dxa"/>
+          </w:tcPr>
+          <w:p>
+            <w:pPr>
+              <w:rPr>
+                <w:sz w:val="18"/>
+                <w:szCs w:val="16"/>
+              </w:rPr>
+            </w:pPr>
+            <w:r>
+              <w:rPr>
+                <w:sz w:val="18"/>
+                <w:szCs w:val="16"/>
+              </w:rPr>
+              <w:t>Self-determines music, doesn’t engage with platform.</w:t>
+            </w:r>
+          </w:p>
+        </w:tc>
+        <w:tc>
+          <w:tcPr>
+            <w:tcW w:w="2970" w:type="dxa"/>
+          </w:tcPr>
+          <w:p>
+            <w:pPr>
+              <w:rPr>
+                <w:sz w:val="18"/>
+                <w:szCs w:val="16"/>
+              </w:rPr>
+            </w:pPr>
+            <w:r>
+              <w:rPr>
+                <w:sz w:val="18"/>
+                <w:szCs w:val="16"/>
+              </w:rPr>
+              <w:t>Low intervention rate?</w:t>
+            </w:r>
+          </w:p>
+        </w:tc>
+        <w:tc>
+          <w:tcPr>
             <w:tcW w:w="1975" w:type="dxa"/>
           </w:tcPr>
           <w:p>
-            <w:r>
-              <w:t>Non-Believer</w:t>
-            </w:r>
-          </w:p>
-        </w:tc>
-        <w:tc>
-          <w:tcPr>
-            <w:tcW w:w="3510" w:type="dxa"/>
-          </w:tcPr>
-          <w:p>
-            <w:r>
-              <w:t xml:space="preserve">Self-determines music, </w:t>
-            </w:r>
-            <w:r>
-              <w:t>doesn’t engage with platform.</w:t>
-            </w:r>
-          </w:p>
-        </w:tc>
-        <w:tc>
-          <w:tcPr>
-            <w:tcW w:w="3865" w:type="dxa"/>
-          </w:tcPr>
-          <w:p>
-            <w:r>
-              <w:t>Low intervention rate?</w:t>
+            <w:pPr>
+              <w:rPr>
+                <w:sz w:val="18"/>
+                <w:szCs w:val="16"/>
+              </w:rPr>
+            </w:pPr>
+            <w:r>
+              <w:rPr>
+                <w:sz w:val="18"/>
+                <w:szCs w:val="16"/>
+              </w:rPr>
+              <w:t>LHH</w:t>
             </w:r>
           </w:p>
         </w:tc>
@@ -252,31 +597,81 @@
       <w:tr>
         <w:tc>
           <w:tcPr>
+            <w:tcW w:w="1348" w:type="dxa"/>
+          </w:tcPr>
+          <w:p>
+            <w:pPr>
+              <w:rPr>
+                <w:sz w:val="18"/>
+                <w:szCs w:val="16"/>
+              </w:rPr>
+            </w:pPr>
+            <w:r>
+              <w:rPr>
+                <w:sz w:val="18"/>
+                <w:szCs w:val="16"/>
+              </w:rPr>
+              <w:t>Wanderer</w:t>
+            </w:r>
+          </w:p>
+        </w:tc>
+        <w:tc>
+          <w:tcPr>
+            <w:tcW w:w="3057" w:type="dxa"/>
+          </w:tcPr>
+          <w:p>
+            <w:pPr>
+              <w:rPr>
+                <w:sz w:val="18"/>
+                <w:szCs w:val="16"/>
+              </w:rPr>
+            </w:pPr>
+            <w:r>
+              <w:rPr>
+                <w:sz w:val="18"/>
+                <w:szCs w:val="16"/>
+              </w:rPr>
+              <w:t>‘Grazer’ in listening, spends time browsing / discovery is goal</w:t>
+            </w:r>
+          </w:p>
+        </w:tc>
+        <w:tc>
+          <w:tcPr>
+            <w:tcW w:w="2970" w:type="dxa"/>
+          </w:tcPr>
+          <w:p>
+            <w:pPr>
+              <w:rPr>
+                <w:sz w:val="18"/>
+                <w:szCs w:val="16"/>
+              </w:rPr>
+            </w:pPr>
+            <w:r>
+              <w:rPr>
+                <w:sz w:val="18"/>
+                <w:szCs w:val="16"/>
+              </w:rPr>
+              <w:t xml:space="preserve">High intervention rate. </w:t>
+            </w:r>
+          </w:p>
+        </w:tc>
+        <w:tc>
+          <w:tcPr>
             <w:tcW w:w="1975" w:type="dxa"/>
           </w:tcPr>
           <w:p>
-            <w:r>
-              <w:t>Wanderer</w:t>
-            </w:r>
-          </w:p>
-        </w:tc>
-        <w:tc>
-          <w:tcPr>
-            <w:tcW w:w="3510" w:type="dxa"/>
-          </w:tcPr>
-          <w:p>
-            <w:r>
-              <w:t>‘Grazer’ in listening, spends time browsing / discovery is goal</w:t>
-            </w:r>
-          </w:p>
-        </w:tc>
-        <w:tc>
-          <w:tcPr>
-            <w:tcW w:w="3865" w:type="dxa"/>
-          </w:tcPr>
-          <w:p>
-            <w:r>
-              <w:t xml:space="preserve">High intervention rate. </w:t>
+            <w:pPr>
+              <w:rPr>
+                <w:sz w:val="18"/>
+                <w:szCs w:val="16"/>
+              </w:rPr>
+            </w:pPr>
+            <w:r>
+              <w:rPr>
+                <w:sz w:val="18"/>
+                <w:szCs w:val="16"/>
+              </w:rPr>
+              <w:t>HHL</w:t>
             </w:r>
           </w:p>
         </w:tc>
@@ -302,10 +697,7 @@
         </w:numPr>
       </w:pPr>
       <w:r>
-        <w:t>Di</w:t>
-      </w:r>
-      <w:r>
-        <w:t>scovery : how much new music is sought out</w:t>
+        <w:t>Discovery : how much new music is sought out</w:t>
       </w:r>
     </w:p>
     <w:p>
@@ -329,10 +721,7 @@
         </w:numPr>
       </w:pPr>
       <w:r>
-        <w:t>D</w:t>
-      </w:r>
-      <w:r>
-        <w:t>iversity : range of music</w:t>
+        <w:t>Diversity : range of music</w:t>
       </w:r>
     </w:p>
     <w:p>
@@ -371,6 +760,416 @@
         <w:t>Can be easily determined, need to set cut-offs.</w:t>
       </w:r>
     </w:p>
+    <w:p/>
+    <w:p>
+      <w:r>
+        <w:t>HHH (active curator): searches for music, large range, engages curation</w:t>
+      </w:r>
+    </w:p>
+    <w:p>
+      <w:r>
+        <w:t>HHL (wanderer): searches for music, large range, little curation</w:t>
+      </w:r>
+    </w:p>
+    <w:p>
+      <w:r>
+        <w:t>HLL (Recluse): searches for music, small range, no curation engagement</w:t>
+      </w:r>
+    </w:p>
+    <w:p>
+      <w:r>
+        <w:t>HLH (Epicureans): Searches, small range, highly curated</w:t>
+      </w:r>
+      <w:r>
+        <w:br/>
+        <w:t>LHH (non-believer): low search, high range, some curation</w:t>
+      </w:r>
+    </w:p>
+    <w:p>
+      <w:r>
+        <w:t>LHL (Guided listener): low search desire, high range, low curation</w:t>
+      </w:r>
+    </w:p>
+    <w:p>
+      <w:r>
+        <w:t>LLH (Addict): low search, low range, highly curated (specific songs)</w:t>
+      </w:r>
+    </w:p>
+    <w:p>
+      <w:r>
+        <w:t>LLL (NULL)</w:t>
+      </w:r>
+    </w:p>
+    <w:p>
+      <w:r>
+        <w:t>(see below for analysis)</w:t>
+      </w:r>
+    </w:p>
+    <w:p/>
+    <w:p>
+      <w:r>
+        <w:t>Predictions:</w:t>
+      </w:r>
+    </w:p>
+    <w:p>
+      <w:r>
+        <w:t xml:space="preserve">How do measure search: </w:t>
+      </w:r>
+    </w:p>
+    <w:p>
+      <w:pPr>
+        <w:pStyle w:val="ListParagraph"/>
+        <w:numPr>
+          <w:ilvl w:val="0"/>
+          <w:numId w:val="1"/>
+        </w:numPr>
+      </w:pPr>
+      <w:r>
+        <w:t xml:space="preserve">Can use </w:t>
+      </w:r>
+      <w:r>
+        <w:t xml:space="preserve">early </w:t>
+      </w:r>
+      <w:r>
+        <w:t xml:space="preserve">skipping as a proxy </w:t>
+      </w:r>
+    </w:p>
+    <w:p>
+      <w:pPr>
+        <w:pStyle w:val="ListParagraph"/>
+        <w:numPr>
+          <w:ilvl w:val="0"/>
+          <w:numId w:val="1"/>
+        </w:numPr>
+      </w:pPr>
+      <w:r>
+        <w:t>Or they have low beginning skips because they pick things?</w:t>
+      </w:r>
+    </w:p>
+    <w:p>
+      <w:r>
+        <w:t xml:space="preserve">How to measure range: </w:t>
+      </w:r>
+    </w:p>
+    <w:p>
+      <w:pPr>
+        <w:pStyle w:val="ListParagraph"/>
+        <w:numPr>
+          <w:ilvl w:val="0"/>
+          <w:numId w:val="1"/>
+        </w:numPr>
+      </w:pPr>
+      <w:r>
+        <w:t xml:space="preserve">Number of completed songs </w:t>
+      </w:r>
+    </w:p>
+    <w:p>
+      <w:pPr>
+        <w:pStyle w:val="ListParagraph"/>
+        <w:numPr>
+          <w:ilvl w:val="0"/>
+          <w:numId w:val="1"/>
+        </w:numPr>
+      </w:pPr>
+      <w:r>
+        <w:t>High number of unique songs</w:t>
+      </w:r>
+    </w:p>
+    <w:p>
+      <w:r>
+        <w:t xml:space="preserve">How to measure curation / tilt: </w:t>
+      </w:r>
+    </w:p>
+    <w:p>
+      <w:pPr>
+        <w:pStyle w:val="ListParagraph"/>
+        <w:numPr>
+          <w:ilvl w:val="0"/>
+          <w:numId w:val="1"/>
+        </w:numPr>
+      </w:pPr>
+      <w:r>
+        <w:t>engagement with skipping (play length)</w:t>
+      </w:r>
+    </w:p>
+    <w:p/>
+    <w:p>
+      <w:r>
+        <w:lastRenderedPageBreak/>
+        <w:t>Defining average skip time:</w:t>
+      </w:r>
+    </w:p>
+    <w:tbl>
+      <w:tblPr>
+        <w:tblStyle w:val="TableGrid"/>
+        <w:tblW w:w="0" w:type="auto"/>
+        <w:tblLook w:val="04A0" w:firstRow="1" w:lastRow="0" w:firstColumn="1" w:lastColumn="0" w:noHBand="0" w:noVBand="1"/>
+      </w:tblPr>
+      <w:tblGrid>
+        <w:gridCol w:w="3116"/>
+        <w:gridCol w:w="3117"/>
+        <w:gridCol w:w="3117"/>
+      </w:tblGrid>
+      <w:tr>
+        <w:tc>
+          <w:tcPr>
+            <w:tcW w:w="3116" w:type="dxa"/>
+          </w:tcPr>
+          <w:p>
+            <w:r>
+              <w:t>Variable</w:t>
+            </w:r>
+          </w:p>
+        </w:tc>
+        <w:tc>
+          <w:tcPr>
+            <w:tcW w:w="3117" w:type="dxa"/>
+          </w:tcPr>
+          <w:p>
+            <w:r>
+              <w:t>Definition</w:t>
+            </w:r>
+          </w:p>
+        </w:tc>
+        <w:tc>
+          <w:tcPr>
+            <w:tcW w:w="3117" w:type="dxa"/>
+          </w:tcPr>
+          <w:p>
+            <w:r>
+              <w:t>Suggested average</w:t>
+            </w:r>
+          </w:p>
+        </w:tc>
+      </w:tr>
+      <w:tr>
+        <w:tc>
+          <w:tcPr>
+            <w:tcW w:w="3116" w:type="dxa"/>
+          </w:tcPr>
+          <w:p>
+            <w:r>
+              <w:t>Num_25</w:t>
+            </w:r>
+          </w:p>
+        </w:tc>
+        <w:tc>
+          <w:tcPr>
+            <w:tcW w:w="3117" w:type="dxa"/>
+          </w:tcPr>
+          <w:p>
+            <w:r>
+              <w:t>&lt; 25%</w:t>
+            </w:r>
+          </w:p>
+        </w:tc>
+        <w:tc>
+          <w:tcPr>
+            <w:tcW w:w="3117" w:type="dxa"/>
+          </w:tcPr>
+          <w:p>
+            <w:r>
+              <w:t>0.1 (want to weight downward)</w:t>
+            </w:r>
+          </w:p>
+        </w:tc>
+      </w:tr>
+      <w:tr>
+        <w:tc>
+          <w:tcPr>
+            <w:tcW w:w="3116" w:type="dxa"/>
+          </w:tcPr>
+          <w:p>
+            <w:r>
+              <w:t>Num_</w:t>
+            </w:r>
+            <w:r>
+              <w:t>50</w:t>
+            </w:r>
+          </w:p>
+        </w:tc>
+        <w:tc>
+          <w:tcPr>
+            <w:tcW w:w="3117" w:type="dxa"/>
+          </w:tcPr>
+          <w:p>
+            <w:r>
+              <w:t>25-50%</w:t>
+            </w:r>
+          </w:p>
+        </w:tc>
+        <w:tc>
+          <w:tcPr>
+            <w:tcW w:w="3117" w:type="dxa"/>
+          </w:tcPr>
+          <w:p>
+            <w:r>
+              <w:t>0.375</w:t>
+            </w:r>
+          </w:p>
+        </w:tc>
+      </w:tr>
+      <w:tr>
+        <w:tc>
+          <w:tcPr>
+            <w:tcW w:w="3116" w:type="dxa"/>
+          </w:tcPr>
+          <w:p>
+            <w:r>
+              <w:t>Num_</w:t>
+            </w:r>
+            <w:r>
+              <w:t>75</w:t>
+            </w:r>
+          </w:p>
+        </w:tc>
+        <w:tc>
+          <w:tcPr>
+            <w:tcW w:w="3117" w:type="dxa"/>
+          </w:tcPr>
+          <w:p>
+            <w:r>
+              <w:t>50-75%</w:t>
+            </w:r>
+          </w:p>
+        </w:tc>
+        <w:tc>
+          <w:tcPr>
+            <w:tcW w:w="3117" w:type="dxa"/>
+          </w:tcPr>
+          <w:p>
+            <w:r>
+              <w:t>0.625</w:t>
+            </w:r>
+          </w:p>
+        </w:tc>
+      </w:tr>
+      <w:tr>
+        <w:tc>
+          <w:tcPr>
+            <w:tcW w:w="3116" w:type="dxa"/>
+          </w:tcPr>
+          <w:p>
+            <w:r>
+              <w:t>Num_</w:t>
+            </w:r>
+            <w:r>
+              <w:t>985</w:t>
+            </w:r>
+          </w:p>
+        </w:tc>
+        <w:tc>
+          <w:tcPr>
+            <w:tcW w:w="3117" w:type="dxa"/>
+          </w:tcPr>
+          <w:p>
+            <w:r>
+              <w:t>75-98%</w:t>
+            </w:r>
+          </w:p>
+        </w:tc>
+        <w:tc>
+          <w:tcPr>
+            <w:tcW w:w="3117" w:type="dxa"/>
+          </w:tcPr>
+          <w:p>
+            <w:r>
+              <w:t>0.86.75</w:t>
+            </w:r>
+          </w:p>
+        </w:tc>
+      </w:tr>
+      <w:tr>
+        <w:tc>
+          <w:tcPr>
+            <w:tcW w:w="3116" w:type="dxa"/>
+          </w:tcPr>
+          <w:p>
+            <w:r>
+              <w:t>Num_</w:t>
+            </w:r>
+            <w:r>
+              <w:t>100</w:t>
+            </w:r>
+          </w:p>
+        </w:tc>
+        <w:tc>
+          <w:tcPr>
+            <w:tcW w:w="3117" w:type="dxa"/>
+          </w:tcPr>
+          <w:p>
+            <w:r>
+              <w:t>98-100%</w:t>
+            </w:r>
+          </w:p>
+        </w:tc>
+        <w:tc>
+          <w:tcPr>
+            <w:tcW w:w="3117" w:type="dxa"/>
+          </w:tcPr>
+          <w:p>
+            <w:r>
+              <w:t>1</w:t>
+            </w:r>
+          </w:p>
+        </w:tc>
+      </w:tr>
+    </w:tbl>
+    <w:p/>
+    <w:p>
+      <w:r>
+        <w:t>Average time</w:t>
+      </w:r>
+      <w:r>
+        <w:t xml:space="preserve"> at skip</w:t>
+      </w:r>
+      <w:r>
+        <w:t xml:space="preserve"> = weighted average of columns.  </w:t>
+      </w:r>
+    </w:p>
+    <w:p>
+      <w:r>
+        <w:rPr>
+          <w:highlight w:val="yellow"/>
+        </w:rPr>
+        <w:t>Deviation of skip = tough?</w:t>
+      </w:r>
+    </w:p>
+    <w:p>
+      <w:r>
+        <w:t>Percent early skips = Num_25 + Num_50</w:t>
+      </w:r>
+      <w:r>
+        <w:t xml:space="preserve"> / total skips</w:t>
+      </w:r>
+    </w:p>
+    <w:p>
+      <w:r>
+        <w:t>Engagement = time per engagement?</w:t>
+      </w:r>
+    </w:p>
+    <w:p>
+      <w:r>
+        <w:t xml:space="preserve">Range_proxy = </w:t>
+      </w:r>
+      <w:r>
+        <w:t>unique songs / early skips</w:t>
+      </w:r>
+    </w:p>
+    <w:p>
+      <w:r>
+        <w:t>Search_proxy = early skips / time (lots of skips for the amount listened)</w:t>
+      </w:r>
+    </w:p>
+    <w:p>
+      <w:r>
+        <w:t xml:space="preserve">Tilt_proxy = </w:t>
+      </w:r>
+      <w:r>
+        <w:t>total skips (same as engagement?)</w:t>
+      </w:r>
+    </w:p>
+    <w:p/>
     <w:p/>
     <w:p>
       <w:pPr>
@@ -513,7 +1312,6 @@
         <w:rPr>
           <w:u w:val="single"/>
         </w:rPr>
-        <w:lastRenderedPageBreak/>
         <w:t xml:space="preserve">Sources and comments in order of </w:t>
       </w:r>
       <w:r>
@@ -537,6 +1335,9 @@
         </w:tabs>
       </w:pPr>
       <w:r>
+        <w:rPr>
+          <w:highlight w:val="yellow"/>
+        </w:rPr>
         <w:t>https://students.washington.edu/yeaseul1/paper/article3.pdf</w:t>
       </w:r>
       <w:r>
@@ -594,234 +1395,213 @@
     </w:p>
     <w:p>
       <w:r>
-        <w:t xml:space="preserve">- not </w:t>
+        <w:t>- not available in the US</w:t>
+      </w:r>
+    </w:p>
+    <w:p>
+      <w:r>
+        <w:t>- "listen with" feature</w:t>
+      </w:r>
+    </w:p>
+    <w:p>
+      <w:r>
+        <w:t>- has playlist features</w:t>
+      </w:r>
+    </w:p>
+    <w:p>
+      <w:r>
+        <w:t>- lyrics are a big driver, what kind of user is this?</w:t>
+      </w:r>
+    </w:p>
+    <w:p>
+      <w:r>
+        <w:t>- Do users combine playlists, lyrics (karaoke), and co-listening? Would this be a good pandemic pivot?</w:t>
+      </w:r>
+    </w:p>
+    <w:p/>
+    <w:p>
+      <w:r>
+        <w:t>https://www.theverge.com/2017/7/11/15953012/spotify-marketing-data-listening-habits</w:t>
+      </w:r>
+    </w:p>
+    <w:p>
+      <w:r>
+        <w:t>- sub-categories of below ("easy goers" = background music, "eclectics" = no specific taste)</w:t>
+      </w:r>
+    </w:p>
+    <w:p>
+      <w:r>
+        <w:t>- (https://spotifyforbrands.com/us/feature/streaming-habits/)</w:t>
+      </w:r>
+    </w:p>
+    <w:p>
+      <w:r>
+        <w:t>- definitely possible to sell at a particular consumer</w:t>
+      </w:r>
+    </w:p>
+    <w:p>
+      <w:r>
+        <w:t>- from search (https://www.thedrum.com/news/2017/06/13/understanding-people-through-music)</w:t>
+      </w:r>
+    </w:p>
+    <w:p>
+      <w:r>
+        <w:t>-- Spotify uses 3 streaming habits</w:t>
+      </w:r>
+    </w:p>
+    <w:p>
+      <w:r>
+        <w:t>--- discovery : how much new music is sought out</w:t>
+      </w:r>
+    </w:p>
+    <w:p>
+      <w:r>
+        <w:t>--- diversity : range of music</w:t>
+      </w:r>
+    </w:p>
+    <w:p>
+      <w:r>
+        <w:t>--- Tilt : how actively people curate their streaming</w:t>
+      </w:r>
+    </w:p>
+    <w:p/>
+    <w:p>
+      <w:r>
+        <w:t>https://openviewpartners.com/blog/customer-segmentation/#.X5ipI1NKjUr</w:t>
+      </w:r>
+    </w:p>
+    <w:p>
+      <w:r>
+        <w:t xml:space="preserve">- A priori seg : based on </w:t>
       </w:r>
       <w:r>
         <w:t>available</w:t>
       </w:r>
       <w:r>
-        <w:t xml:space="preserve"> in the US</w:t>
-      </w:r>
-    </w:p>
-    <w:p>
-      <w:r>
-        <w:t>- "listen with" feature</w:t>
-      </w:r>
-    </w:p>
-    <w:p>
-      <w:r>
-        <w:t>- has playlist features</w:t>
-      </w:r>
-    </w:p>
-    <w:p>
-      <w:r>
-        <w:t>- lyrics are a big driver, what kind of user is this?</w:t>
-      </w:r>
-    </w:p>
-    <w:p>
-      <w:r>
-        <w:t>- Do users combine playlists, lyrics (</w:t>
-      </w:r>
-      <w:r>
-        <w:t>karaoke</w:t>
-      </w:r>
-      <w:r>
-        <w:t>), and co-listening? Would this be a good pandemic pivot?</w:t>
+        <w:t xml:space="preserve"> characteristics (company size)</w:t>
+      </w:r>
+    </w:p>
+    <w:p>
+      <w:r>
+        <w:t>- Needs based seg : what customer wants</w:t>
+      </w:r>
+    </w:p>
+    <w:p>
+      <w:r>
+        <w:t>- Value based seg : by economic value</w:t>
+      </w:r>
+    </w:p>
+    <w:p>
+      <w:r>
+        <w:t>- need to have a basal hypothesis and test against it</w:t>
+      </w:r>
+    </w:p>
+    <w:p>
+      <w:r>
+        <w:t xml:space="preserve">- many variables to segment are only </w:t>
+      </w:r>
+      <w:r>
+        <w:t>valuable</w:t>
+      </w:r>
+      <w:r>
+        <w:t xml:space="preserve"> in context (how they can be used in </w:t>
+      </w:r>
+      <w:r>
+        <w:t>business</w:t>
+      </w:r>
+      <w:r>
+        <w:t>)</w:t>
+      </w:r>
+    </w:p>
+    <w:p>
+      <w:r>
+        <w:t>- focusing on 1 or several groups is the way to grow.</w:t>
       </w:r>
     </w:p>
     <w:p/>
     <w:p>
       <w:r>
-        <w:t>https://www.theverge.com/2017/7/11/15953012/spotify-marketing-data-listening-habits</w:t>
-      </w:r>
-    </w:p>
-    <w:p>
-      <w:r>
-        <w:t>- sub-categories of below ("easy goers" = background music, "eclectics" = no specific taste)</w:t>
-      </w:r>
-    </w:p>
-    <w:p>
-      <w:r>
-        <w:t>- (https://spotifyforbrands.com/us/feature/streaming-habits/)</w:t>
-      </w:r>
-    </w:p>
-    <w:p>
-      <w:r>
-        <w:t>- definitely possible to sell at a particular consumer</w:t>
-      </w:r>
-    </w:p>
-    <w:p>
-      <w:r>
-        <w:t>- from search (https://www.thedrum.com/news/2017/06/13/understanding-people-through-music)</w:t>
-      </w:r>
-    </w:p>
-    <w:p>
-      <w:r>
-        <w:t>-- Spotify uses 3 streaming habits</w:t>
-      </w:r>
-    </w:p>
-    <w:p>
-      <w:r>
-        <w:t>--- discovery : how much new music is sought out</w:t>
-      </w:r>
-    </w:p>
-    <w:p>
-      <w:r>
-        <w:t>--- diversity : range of music</w:t>
-      </w:r>
-    </w:p>
-    <w:p>
-      <w:r>
-        <w:t>--- Tilt : how actively people curate their streaming</w:t>
+        <w:t>https://www.sciencedirect.com/science/article/abs/pii/S0305048300000426</w:t>
+      </w:r>
+    </w:p>
+    <w:p>
+      <w:r>
+        <w:t>- [seg of online services using clustering]</w:t>
+      </w:r>
+    </w:p>
+    <w:p>
+      <w:r>
+        <w:t xml:space="preserve">- fuzzy clustering : points can belong to multiple clusters (useful if we go </w:t>
+      </w:r>
+      <w:r>
+        <w:t xml:space="preserve">to </w:t>
+      </w:r>
+      <w:r>
+        <w:t>characterization)</w:t>
+      </w:r>
+    </w:p>
+    <w:p>
+      <w:r>
+        <w:t xml:space="preserve">- paper analyzes </w:t>
+      </w:r>
+      <w:r>
+        <w:t xml:space="preserve">music </w:t>
+      </w:r>
+      <w:r>
+        <w:t>service not users</w:t>
       </w:r>
     </w:p>
     <w:p/>
     <w:p>
       <w:r>
-        <w:t>https://openviewpartners.com/blog/customer-segmentation/#.X5ipI1NKjUr</w:t>
-      </w:r>
-    </w:p>
-    <w:p>
-      <w:r>
-        <w:t xml:space="preserve">- A priori seg : based on </w:t>
-      </w:r>
-      <w:r>
-        <w:t>available</w:t>
-      </w:r>
-      <w:r>
-        <w:t xml:space="preserve"> characteristics (company size)</w:t>
-      </w:r>
-    </w:p>
-    <w:p>
-      <w:r>
-        <w:t>- Needs based seg : what customer wants</w:t>
-      </w:r>
-    </w:p>
-    <w:p>
-      <w:r>
-        <w:t>- Value based seg : by economic value</w:t>
-      </w:r>
-    </w:p>
-    <w:p>
-      <w:r>
-        <w:t>- need to have a basal hypothesis and test against it</w:t>
-      </w:r>
-    </w:p>
-    <w:p>
-      <w:r>
-        <w:t xml:space="preserve">- many variables to segment are only </w:t>
-      </w:r>
-      <w:r>
-        <w:t>valuable</w:t>
-      </w:r>
-      <w:r>
-        <w:t xml:space="preserve"> in context (how they can be used in </w:t>
-      </w:r>
-      <w:r>
-        <w:t>business</w:t>
-      </w:r>
-      <w:r>
-        <w:t>)</w:t>
-      </w:r>
-    </w:p>
-    <w:p>
-      <w:r>
-        <w:t>- focusing on 1 or several groups is the way to grow.</w:t>
-      </w:r>
-    </w:p>
-    <w:p/>
-    <w:p>
-      <w:r>
-        <w:t>https://www.sciencedirect.com/science/article/abs/pii/S0305048300000426</w:t>
-      </w:r>
-    </w:p>
-    <w:p>
-      <w:r>
-        <w:t>- [seg of online services using clustering]</w:t>
-      </w:r>
-    </w:p>
-    <w:p>
-      <w:r>
-        <w:t xml:space="preserve">- fuzzy clustering : points can belong to </w:t>
-      </w:r>
-      <w:r>
-        <w:t>multiple</w:t>
-      </w:r>
-      <w:r>
-        <w:t xml:space="preserve"> clusters (useful if we go </w:t>
-      </w:r>
-      <w:r>
-        <w:t xml:space="preserve">to </w:t>
-      </w:r>
-      <w:r>
-        <w:t>characterization)</w:t>
+        <w:t>https://www.midiaresearch.com/blog/music-consumer-segmentation-from-lagging-indicators-to-leading-indicators</w:t>
+      </w:r>
+    </w:p>
+    <w:p>
+      <w:r>
+        <w:t xml:space="preserve">- Music </w:t>
+      </w:r>
+      <w:r>
+        <w:t>aficionados</w:t>
+      </w:r>
+      <w:r>
+        <w:t xml:space="preserve"> : core customer</w:t>
+      </w:r>
+    </w:p>
+    <w:p>
+      <w:r>
+        <w:t>-- Spend $5.8 / month</w:t>
+      </w:r>
+    </w:p>
+    <w:p>
+      <w:r>
+        <w:t>-- only 17% of customers</w:t>
+      </w:r>
+    </w:p>
+    <w:p>
+      <w:r>
+        <w:t>- forgotten fa</w:t>
+      </w:r>
+      <w:r>
+        <w:t>n</w:t>
+      </w:r>
+      <w:r>
+        <w:t>s</w:t>
+      </w:r>
+    </w:p>
+    <w:p>
+      <w:r>
+        <w:t>-- 30% of customers</w:t>
+      </w:r>
+    </w:p>
+    <w:p>
+      <w:r>
+        <w:t>-- above average listening, low spending.</w:t>
       </w:r>
     </w:p>
     <w:p>
       <w:r>
         <w:lastRenderedPageBreak/>
-        <w:t xml:space="preserve">- </w:t>
-      </w:r>
-      <w:r>
-        <w:t xml:space="preserve">paper analyzes </w:t>
-      </w:r>
-      <w:r>
-        <w:t xml:space="preserve">music </w:t>
-      </w:r>
-      <w:r>
-        <w:t>service not users</w:t>
-      </w:r>
-    </w:p>
-    <w:p/>
-    <w:p>
-      <w:r>
-        <w:t>https://www.midiaresearch.com/blog/music-consumer-segmentation-from-lagging-indicators-to-leading-indicators</w:t>
-      </w:r>
-    </w:p>
-    <w:p>
-      <w:r>
-        <w:t xml:space="preserve">- Music </w:t>
-      </w:r>
-      <w:r>
-        <w:t>aficionados</w:t>
-      </w:r>
-      <w:r>
-        <w:t xml:space="preserve"> : core customer</w:t>
-      </w:r>
-    </w:p>
-    <w:p>
-      <w:r>
-        <w:t>-- Spend $5.8 / month</w:t>
-      </w:r>
-    </w:p>
-    <w:p>
-      <w:r>
-        <w:t>-- only 17% of customers</w:t>
-      </w:r>
-    </w:p>
-    <w:p>
-      <w:r>
-        <w:t>- forgotten fa</w:t>
-      </w:r>
-      <w:r>
-        <w:t>n</w:t>
-      </w:r>
-      <w:r>
-        <w:t>s</w:t>
-      </w:r>
-    </w:p>
-    <w:p>
-      <w:r>
-        <w:t>-- 30% of customers</w:t>
-      </w:r>
-    </w:p>
-    <w:p>
-      <w:r>
-        <w:t>-- above average listening, low spending.</w:t>
-      </w:r>
-    </w:p>
-    <w:p>
-      <w:r>
         <w:t>? is there price segmentation in the data? Different $/time for users?</w:t>
       </w:r>
     </w:p>
@@ -862,12 +1642,756 @@
       </w:r>
       <w:r>
         <w:t>s not useful for us.</w:t>
+      </w:r>
+    </w:p>
+    <w:p/>
+    <w:p/>
+    <w:p>
+      <w:r>
+        <w:t>Known Industry Metrics (Spotify’s 3 streaming habits):</w:t>
+      </w:r>
+    </w:p>
+    <w:p>
+      <w:pPr>
+        <w:pStyle w:val="ListParagraph"/>
+        <w:numPr>
+          <w:ilvl w:val="0"/>
+          <w:numId w:val="1"/>
+        </w:numPr>
+        <w:rPr>
+          <w:highlight w:val="yellow"/>
+        </w:rPr>
+      </w:pPr>
+      <w:r>
+        <w:t xml:space="preserve">Discovery : </w:t>
+      </w:r>
+      <w:r>
+        <w:rPr>
+          <w:highlight w:val="yellow"/>
+        </w:rPr>
+        <w:t>how much new music is sought out</w:t>
+      </w:r>
+    </w:p>
+    <w:p>
+      <w:pPr>
+        <w:pStyle w:val="ListParagraph"/>
+        <w:numPr>
+          <w:ilvl w:val="1"/>
+          <w:numId w:val="1"/>
+        </w:numPr>
+      </w:pPr>
+      <w:r>
+        <w:t>Difficult to discover in our dataset, perhaps changing the song as a metric.</w:t>
+      </w:r>
+    </w:p>
+    <w:p>
+      <w:pPr>
+        <w:pStyle w:val="ListParagraph"/>
+        <w:numPr>
+          <w:ilvl w:val="0"/>
+          <w:numId w:val="1"/>
+        </w:numPr>
+      </w:pPr>
+      <w:r>
+        <w:t xml:space="preserve">Diversity : </w:t>
+      </w:r>
+      <w:r>
+        <w:rPr>
+          <w:highlight w:val="yellow"/>
+        </w:rPr>
+        <w:t>range of music</w:t>
+      </w:r>
+    </w:p>
+    <w:p>
+      <w:pPr>
+        <w:pStyle w:val="ListParagraph"/>
+        <w:numPr>
+          <w:ilvl w:val="1"/>
+          <w:numId w:val="1"/>
+        </w:numPr>
+      </w:pPr>
+      <w:r>
+        <w:t>High unique number of songs might be a weak proxy.</w:t>
+      </w:r>
+    </w:p>
+    <w:p>
+      <w:pPr>
+        <w:pStyle w:val="ListParagraph"/>
+        <w:numPr>
+          <w:ilvl w:val="0"/>
+          <w:numId w:val="1"/>
+        </w:numPr>
+        <w:rPr>
+          <w:highlight w:val="yellow"/>
+        </w:rPr>
+      </w:pPr>
+      <w:r>
+        <w:t xml:space="preserve">Tilt </w:t>
+      </w:r>
+      <w:r>
+        <w:rPr>
+          <w:highlight w:val="yellow"/>
+        </w:rPr>
+        <w:t>: how actively people curate their streaming</w:t>
+      </w:r>
+    </w:p>
+    <w:p>
+      <w:pPr>
+        <w:pStyle w:val="ListParagraph"/>
+        <w:numPr>
+          <w:ilvl w:val="1"/>
+          <w:numId w:val="1"/>
+        </w:numPr>
+      </w:pPr>
+      <w:r>
+        <w:t>Can be easily determined, need to set cut-offs.</w:t>
       </w:r>
     </w:p>
     <w:p/>
     <w:p/>
     <w:p/>
+    <w:p>
+      <w:r>
+        <w:t>Deeper analysis of personas:</w:t>
+      </w:r>
+    </w:p>
     <w:p/>
+    <w:p>
+      <w:r>
+        <w:t>Active curator:</w:t>
+      </w:r>
+    </w:p>
+    <w:p>
+      <w:pPr>
+        <w:pStyle w:val="ListParagraph"/>
+        <w:numPr>
+          <w:ilvl w:val="0"/>
+          <w:numId w:val="1"/>
+        </w:numPr>
+      </w:pPr>
+      <w:r>
+        <w:t>Engagement with curation (playlists)</w:t>
+      </w:r>
+    </w:p>
+    <w:p>
+      <w:pPr>
+        <w:pStyle w:val="ListParagraph"/>
+        <w:numPr>
+          <w:ilvl w:val="0"/>
+          <w:numId w:val="1"/>
+        </w:numPr>
+      </w:pPr>
+      <w:r>
+        <w:t>High discovery</w:t>
+      </w:r>
+    </w:p>
+    <w:p>
+      <w:pPr>
+        <w:pStyle w:val="ListParagraph"/>
+        <w:numPr>
+          <w:ilvl w:val="0"/>
+          <w:numId w:val="1"/>
+        </w:numPr>
+      </w:pPr>
+      <w:r>
+        <w:t>High diversity</w:t>
+      </w:r>
+    </w:p>
+    <w:p>
+      <w:pPr>
+        <w:pStyle w:val="ListParagraph"/>
+        <w:numPr>
+          <w:ilvl w:val="0"/>
+          <w:numId w:val="1"/>
+        </w:numPr>
+      </w:pPr>
+      <w:r>
+        <w:t>High tilt</w:t>
+      </w:r>
+    </w:p>
+    <w:p/>
+    <w:p>
+      <w:r>
+        <w:t>Guided listener</w:t>
+      </w:r>
+    </w:p>
+    <w:p>
+      <w:pPr>
+        <w:pStyle w:val="ListParagraph"/>
+        <w:numPr>
+          <w:ilvl w:val="0"/>
+          <w:numId w:val="1"/>
+        </w:numPr>
+      </w:pPr>
+      <w:r>
+        <w:t>Wants to hand over control</w:t>
+      </w:r>
+    </w:p>
+    <w:p>
+      <w:pPr>
+        <w:pStyle w:val="ListParagraph"/>
+        <w:numPr>
+          <w:ilvl w:val="0"/>
+          <w:numId w:val="1"/>
+        </w:numPr>
+      </w:pPr>
+      <w:r>
+        <w:t xml:space="preserve">low discovery (low search) </w:t>
+      </w:r>
+    </w:p>
+    <w:p>
+      <w:pPr>
+        <w:pStyle w:val="ListParagraph"/>
+        <w:numPr>
+          <w:ilvl w:val="0"/>
+          <w:numId w:val="1"/>
+        </w:numPr>
+      </w:pPr>
+      <w:r>
+        <w:t>High Diversity (low preferences)</w:t>
+      </w:r>
+    </w:p>
+    <w:p>
+      <w:pPr>
+        <w:pStyle w:val="ListParagraph"/>
+        <w:numPr>
+          <w:ilvl w:val="0"/>
+          <w:numId w:val="1"/>
+        </w:numPr>
+      </w:pPr>
+      <w:r>
+        <w:t>Low tilt (litt</w:t>
+      </w:r>
+      <w:r>
+        <w:t>le</w:t>
+      </w:r>
+      <w:r>
+        <w:t xml:space="preserve"> interaction)</w:t>
+      </w:r>
+    </w:p>
+    <w:p>
+      <w:pPr>
+        <w:rPr>
+          <w:b/>
+          <w:bCs/>
+        </w:rPr>
+      </w:pPr>
+      <w:r>
+        <w:rPr>
+          <w:b/>
+          <w:bCs/>
+        </w:rPr>
+        <w:t>Music Epicureans:</w:t>
+      </w:r>
+    </w:p>
+    <w:p>
+      <w:pPr>
+        <w:pStyle w:val="ListParagraph"/>
+        <w:numPr>
+          <w:ilvl w:val="0"/>
+          <w:numId w:val="1"/>
+        </w:numPr>
+      </w:pPr>
+      <w:r>
+        <w:t>Music snob, heavy search function and engage in specific songs</w:t>
+      </w:r>
+    </w:p>
+    <w:p>
+      <w:pPr>
+        <w:pStyle w:val="ListParagraph"/>
+        <w:numPr>
+          <w:ilvl w:val="0"/>
+          <w:numId w:val="1"/>
+        </w:numPr>
+      </w:pPr>
+      <w:r>
+        <w:t>High discovery</w:t>
+      </w:r>
+    </w:p>
+    <w:p>
+      <w:pPr>
+        <w:pStyle w:val="ListParagraph"/>
+        <w:numPr>
+          <w:ilvl w:val="0"/>
+          <w:numId w:val="1"/>
+        </w:numPr>
+      </w:pPr>
+      <w:r>
+        <w:t xml:space="preserve">Low diversity </w:t>
+      </w:r>
+    </w:p>
+    <w:p>
+      <w:pPr>
+        <w:pStyle w:val="ListParagraph"/>
+        <w:numPr>
+          <w:ilvl w:val="0"/>
+          <w:numId w:val="1"/>
+        </w:numPr>
+      </w:pPr>
+      <w:r>
+        <w:t>high</w:t>
+      </w:r>
+      <w:r>
+        <w:t xml:space="preserve"> Tilt</w:t>
+      </w:r>
+      <w:r>
+        <w:t xml:space="preserve"> (make choices)</w:t>
+      </w:r>
+    </w:p>
+    <w:p/>
+    <w:p>
+      <w:pPr>
+        <w:rPr>
+          <w:b/>
+          <w:bCs/>
+        </w:rPr>
+      </w:pPr>
+      <w:r>
+        <w:rPr>
+          <w:b/>
+          <w:bCs/>
+        </w:rPr>
+        <w:t>Music Recluse</w:t>
+      </w:r>
+    </w:p>
+    <w:p>
+      <w:pPr>
+        <w:pStyle w:val="ListParagraph"/>
+        <w:numPr>
+          <w:ilvl w:val="0"/>
+          <w:numId w:val="1"/>
+        </w:numPr>
+      </w:pPr>
+      <w:r>
+        <w:t>Private listener, sporadic habits, little known</w:t>
+      </w:r>
+    </w:p>
+    <w:p>
+      <w:pPr>
+        <w:pStyle w:val="ListParagraph"/>
+        <w:numPr>
+          <w:ilvl w:val="0"/>
+          <w:numId w:val="1"/>
+        </w:numPr>
+      </w:pPr>
+      <w:r>
+        <w:t>High search (specific tastes)</w:t>
+      </w:r>
+    </w:p>
+    <w:p>
+      <w:pPr>
+        <w:pStyle w:val="ListParagraph"/>
+        <w:numPr>
+          <w:ilvl w:val="0"/>
+          <w:numId w:val="1"/>
+        </w:numPr>
+      </w:pPr>
+      <w:r>
+        <w:t>Lwo range (specific tastes)</w:t>
+      </w:r>
+    </w:p>
+    <w:p>
+      <w:pPr>
+        <w:pStyle w:val="ListParagraph"/>
+        <w:numPr>
+          <w:ilvl w:val="0"/>
+          <w:numId w:val="1"/>
+        </w:numPr>
+      </w:pPr>
+      <w:r>
+        <w:lastRenderedPageBreak/>
+        <w:t>Low engagement (low envestment)</w:t>
+      </w:r>
+    </w:p>
+    <w:p/>
+    <w:p>
+      <w:pPr>
+        <w:rPr>
+          <w:b/>
+          <w:bCs/>
+        </w:rPr>
+      </w:pPr>
+      <w:r>
+        <w:rPr>
+          <w:b/>
+          <w:bCs/>
+        </w:rPr>
+        <w:t>Non-beliver</w:t>
+      </w:r>
+    </w:p>
+    <w:p>
+      <w:pPr>
+        <w:pStyle w:val="ListParagraph"/>
+        <w:numPr>
+          <w:ilvl w:val="0"/>
+          <w:numId w:val="1"/>
+        </w:numPr>
+      </w:pPr>
+      <w:r>
+        <w:t>Low algorithm engagement</w:t>
+      </w:r>
+    </w:p>
+    <w:p>
+      <w:pPr>
+        <w:pStyle w:val="ListParagraph"/>
+        <w:numPr>
+          <w:ilvl w:val="0"/>
+          <w:numId w:val="1"/>
+        </w:numPr>
+      </w:pPr>
+      <w:r>
+        <w:t>low search</w:t>
+      </w:r>
+    </w:p>
+    <w:p>
+      <w:pPr>
+        <w:pStyle w:val="ListParagraph"/>
+        <w:numPr>
+          <w:ilvl w:val="0"/>
+          <w:numId w:val="1"/>
+        </w:numPr>
+      </w:pPr>
+      <w:r>
+        <w:t>high range</w:t>
+      </w:r>
+    </w:p>
+    <w:p>
+      <w:pPr>
+        <w:pStyle w:val="ListParagraph"/>
+        <w:numPr>
+          <w:ilvl w:val="0"/>
+          <w:numId w:val="1"/>
+        </w:numPr>
+      </w:pPr>
+      <w:r>
+        <w:t>high</w:t>
+      </w:r>
+      <w:r>
+        <w:t xml:space="preserve"> </w:t>
+      </w:r>
+      <w:r>
+        <w:t>curation</w:t>
+      </w:r>
+      <w:r>
+        <w:t xml:space="preserve"> But they make choices (weak) </w:t>
+      </w:r>
+    </w:p>
+    <w:p>
+      <w:pPr>
+        <w:pStyle w:val="ListParagraph"/>
+      </w:pPr>
+    </w:p>
+    <w:p>
+      <w:r>
+        <w:t>Wanderer</w:t>
+      </w:r>
+    </w:p>
+    <w:p>
+      <w:pPr>
+        <w:pStyle w:val="ListParagraph"/>
+        <w:numPr>
+          <w:ilvl w:val="0"/>
+          <w:numId w:val="1"/>
+        </w:numPr>
+      </w:pPr>
+      <w:r>
+        <w:t>Enjoys discovery</w:t>
+      </w:r>
+    </w:p>
+    <w:p>
+      <w:pPr>
+        <w:pStyle w:val="ListParagraph"/>
+        <w:numPr>
+          <w:ilvl w:val="0"/>
+          <w:numId w:val="1"/>
+        </w:numPr>
+      </w:pPr>
+      <w:r>
+        <w:t>High Discovery</w:t>
+      </w:r>
+    </w:p>
+    <w:p>
+      <w:pPr>
+        <w:pStyle w:val="ListParagraph"/>
+        <w:numPr>
+          <w:ilvl w:val="0"/>
+          <w:numId w:val="1"/>
+        </w:numPr>
+      </w:pPr>
+      <w:r>
+        <w:t>High Range</w:t>
+      </w:r>
+    </w:p>
+    <w:p>
+      <w:pPr>
+        <w:pStyle w:val="ListParagraph"/>
+        <w:numPr>
+          <w:ilvl w:val="0"/>
+          <w:numId w:val="1"/>
+        </w:numPr>
+      </w:pPr>
+      <w:r>
+        <w:t>Low tilt?/</w:t>
+      </w:r>
+    </w:p>
+    <w:p/>
+    <w:p>
+      <w:r>
+        <w:t>Addict</w:t>
+      </w:r>
+    </w:p>
+    <w:p>
+      <w:pPr>
+        <w:pStyle w:val="ListParagraph"/>
+        <w:numPr>
+          <w:ilvl w:val="0"/>
+          <w:numId w:val="1"/>
+        </w:numPr>
+      </w:pPr>
+      <w:r>
+        <w:t>Fixates on specific songs</w:t>
+      </w:r>
+    </w:p>
+    <w:p>
+      <w:pPr>
+        <w:pStyle w:val="ListParagraph"/>
+        <w:numPr>
+          <w:ilvl w:val="0"/>
+          <w:numId w:val="1"/>
+        </w:numPr>
+      </w:pPr>
+      <w:r>
+        <w:t>Low discovery</w:t>
+      </w:r>
+    </w:p>
+    <w:p>
+      <w:pPr>
+        <w:pStyle w:val="ListParagraph"/>
+        <w:numPr>
+          <w:ilvl w:val="0"/>
+          <w:numId w:val="1"/>
+        </w:numPr>
+      </w:pPr>
+      <w:r>
+        <w:t>Low diversity</w:t>
+      </w:r>
+    </w:p>
+    <w:p>
+      <w:pPr>
+        <w:pStyle w:val="ListParagraph"/>
+        <w:numPr>
+          <w:ilvl w:val="0"/>
+          <w:numId w:val="1"/>
+        </w:numPr>
+      </w:pPr>
+      <w:r>
+        <w:t>High tilt (chooses same song repeatedly, low engagement)</w:t>
+      </w:r>
+    </w:p>
+    <w:p/>
+    <w:p>
+      <w:r>
+        <w:t>Discovery / diversity / tilt</w:t>
+      </w:r>
+    </w:p>
+    <w:p>
+      <w:r>
+        <w:t>Searching / range / engagement</w:t>
+      </w:r>
+    </w:p>
+    <w:p/>
+    <w:p>
+      <w:r>
+        <w:t>HHH (active curator)</w:t>
+      </w:r>
+      <w:r>
+        <w:t>: searches for music, large range, engages curation</w:t>
+      </w:r>
+    </w:p>
+    <w:p>
+      <w:r>
+        <w:t>HHL (wanderer)</w:t>
+      </w:r>
+      <w:r>
+        <w:t>: searches for music, large range, little curation</w:t>
+      </w:r>
+    </w:p>
+    <w:p>
+      <w:r>
+        <w:t>HLL (</w:t>
+      </w:r>
+      <w:r>
+        <w:t>Recluse</w:t>
+      </w:r>
+      <w:r>
+        <w:t>)</w:t>
+      </w:r>
+      <w:r>
+        <w:t>: searches for music, small range, no curation engagement</w:t>
+      </w:r>
+    </w:p>
+    <w:p>
+      <w:r>
+        <w:t xml:space="preserve">HLH </w:t>
+      </w:r>
+      <w:r>
+        <w:t>(</w:t>
+      </w:r>
+      <w:r>
+        <w:t>Epicureans</w:t>
+      </w:r>
+      <w:r>
+        <w:t>)</w:t>
+      </w:r>
+      <w:r>
+        <w:t>: Searches, small range, highly curated</w:t>
+      </w:r>
+      <w:r>
+        <w:br/>
+        <w:t xml:space="preserve">LHH </w:t>
+      </w:r>
+      <w:r>
+        <w:t>(</w:t>
+      </w:r>
+      <w:r>
+        <w:t>non-believer</w:t>
+      </w:r>
+      <w:r>
+        <w:t>)</w:t>
+      </w:r>
+      <w:r>
+        <w:t>: low search, high range, some curation</w:t>
+      </w:r>
+    </w:p>
+    <w:p>
+      <w:r>
+        <w:t xml:space="preserve">LHL </w:t>
+      </w:r>
+      <w:r>
+        <w:t>(</w:t>
+      </w:r>
+      <w:r>
+        <w:t>Guided listener</w:t>
+      </w:r>
+      <w:r>
+        <w:t>)</w:t>
+      </w:r>
+      <w:r>
+        <w:t>: low search desire, high range, low curation</w:t>
+      </w:r>
+    </w:p>
+    <w:p>
+      <w:r>
+        <w:t xml:space="preserve">LLH </w:t>
+      </w:r>
+      <w:r>
+        <w:t>(</w:t>
+      </w:r>
+      <w:r>
+        <w:t>Addict</w:t>
+      </w:r>
+      <w:r>
+        <w:t>)</w:t>
+      </w:r>
+      <w:r>
+        <w:t>: low search, low range, highly curated (specific songs)</w:t>
+      </w:r>
+    </w:p>
+    <w:p>
+      <w:r>
+        <w:t xml:space="preserve">LLL </w:t>
+      </w:r>
+      <w:r>
+        <w:t>(</w:t>
+      </w:r>
+      <w:r>
+        <w:t>NULL</w:t>
+      </w:r>
+      <w:r>
+        <w:t>)</w:t>
+      </w:r>
+    </w:p>
+    <w:p/>
+    <w:p>
+      <w:r>
+        <w:t>Predictions:</w:t>
+      </w:r>
+    </w:p>
+    <w:p>
+      <w:r>
+        <w:t xml:space="preserve">How do measure search: </w:t>
+      </w:r>
+    </w:p>
+    <w:p>
+      <w:pPr>
+        <w:pStyle w:val="ListParagraph"/>
+        <w:numPr>
+          <w:ilvl w:val="0"/>
+          <w:numId w:val="1"/>
+        </w:numPr>
+      </w:pPr>
+      <w:r>
+        <w:t xml:space="preserve">Can use skipping as a proxy </w:t>
+      </w:r>
+    </w:p>
+    <w:p>
+      <w:pPr>
+        <w:pStyle w:val="ListParagraph"/>
+        <w:numPr>
+          <w:ilvl w:val="0"/>
+          <w:numId w:val="1"/>
+        </w:numPr>
+      </w:pPr>
+      <w:r>
+        <w:t>Or they have low beginning skips because they pick things?</w:t>
+      </w:r>
+    </w:p>
+    <w:p>
+      <w:r>
+        <w:t xml:space="preserve">How to measure range: </w:t>
+      </w:r>
+    </w:p>
+    <w:p>
+      <w:pPr>
+        <w:pStyle w:val="ListParagraph"/>
+        <w:numPr>
+          <w:ilvl w:val="0"/>
+          <w:numId w:val="1"/>
+        </w:numPr>
+      </w:pPr>
+      <w:r>
+        <w:t xml:space="preserve">Number of completed songs </w:t>
+      </w:r>
+    </w:p>
+    <w:p>
+      <w:pPr>
+        <w:pStyle w:val="ListParagraph"/>
+        <w:numPr>
+          <w:ilvl w:val="0"/>
+          <w:numId w:val="1"/>
+        </w:numPr>
+      </w:pPr>
+      <w:r>
+        <w:t>High number of unique songs</w:t>
+      </w:r>
+    </w:p>
+    <w:p>
+      <w:r>
+        <w:t xml:space="preserve">How to measure curation / tilt: </w:t>
+      </w:r>
+    </w:p>
+    <w:p>
+      <w:pPr>
+        <w:pStyle w:val="ListParagraph"/>
+        <w:numPr>
+          <w:ilvl w:val="0"/>
+          <w:numId w:val="1"/>
+        </w:numPr>
+      </w:pPr>
+      <w:r>
+        <w:t>engagement with skipping (play length)</w:t>
+      </w:r>
+    </w:p>
     <w:sectPr>
       <w:pgSz w:w="12240" w:h="15840"/>
       <w:pgMar w:top="1440" w:right="1440" w:bottom="1440" w:left="1440" w:header="720" w:footer="720" w:gutter="0"/>

</xml_diff>